<commit_message>
Added an updated Protokoll
</commit_message>
<xml_diff>
--- a/ProtokollG2_Pabst.docx
+++ b/ProtokollG2_Pabst.docx
@@ -3007,7 +3007,7 @@
       </w:pPr>
       <w:r>
         <w:drawing>
-          <wp:inline wp14:editId="125255C9" wp14:anchorId="63C1F573">
+          <wp:inline wp14:editId="74294B32" wp14:anchorId="63C1F573">
             <wp:extent cx="4572000" cy="1028700"/>
             <wp:effectExtent l="0" t="0" r="0" b="0"/>
             <wp:docPr id="2097243160" name="" title=""/>
@@ -3022,7 +3022,7 @@
                     <pic:cNvPicPr/>
                   </pic:nvPicPr>
                   <pic:blipFill>
-                    <a:blip r:embed="Rb51bc1ac82d546ac">
+                    <a:blip r:embed="R48af91a35e5e4167">
                       <a:extLst xmlns:a="http://schemas.openxmlformats.org/drawingml/2006/main">
                         <a:ext xmlns:a="http://schemas.openxmlformats.org/drawingml/2006/main" uri="{28A0092B-C50C-407E-A947-70E740481C1C}">
                           <a14:useLocalDpi xmlns:a14="http://schemas.microsoft.com/office/drawing/2010/main" val="0"/>
@@ -3110,7 +3110,7 @@
       </w:pPr>
       <w:r>
         <w:drawing>
-          <wp:inline wp14:editId="5F1F5992" wp14:anchorId="247F0EEA">
+          <wp:inline wp14:editId="4038283A" wp14:anchorId="247F0EEA">
             <wp:extent cx="4572000" cy="1276350"/>
             <wp:effectExtent l="0" t="0" r="0" b="0"/>
             <wp:docPr id="666281970" name="" title=""/>
@@ -3125,7 +3125,7 @@
                     <pic:cNvPicPr/>
                   </pic:nvPicPr>
                   <pic:blipFill>
-                    <a:blip r:embed="Rb1c618cad82e452b">
+                    <a:blip r:embed="R1b64378e65fd434b">
                       <a:extLst>
                         <a:ext xmlns:a="http://schemas.openxmlformats.org/drawingml/2006/main" uri="{28A0092B-C50C-407E-A947-70E740481C1C}">
                           <a14:useLocalDpi val="0"/>
@@ -3140,6 +3140,110 @@
                     <a:xfrm>
                       <a:off x="0" y="0"/>
                       <a:ext cx="4572000" cy="1276350"/>
+                    </a:xfrm>
+                    <a:prstGeom prst="rect">
+                      <a:avLst/>
+                    </a:prstGeom>
+                  </pic:spPr>
+                </pic:pic>
+              </a:graphicData>
+            </a:graphic>
+          </wp:inline>
+        </w:drawing>
+      </w:r>
+    </w:p>
+    <w:p>
+      <w:pPr>
+        <w:pStyle w:val="Normal"/>
+        <w:bidi w:val="0"/>
+        <w:spacing w:before="0" w:beforeAutospacing="off" w:after="160" w:afterAutospacing="off" w:line="259" w:lineRule="auto"/>
+        <w:ind w:left="0" w:right="0"/>
+        <w:jc w:val="left"/>
+      </w:pPr>
+      <w:r>
+        <w:drawing>
+          <wp:inline wp14:editId="5BA89B8C" wp14:anchorId="3C8B6FDB">
+            <wp:extent cx="4572000" cy="942975"/>
+            <wp:effectExtent l="0" t="0" r="0" b="0"/>
+            <wp:docPr id="1647971419" name="" title=""/>
+            <wp:cNvGraphicFramePr>
+              <a:graphicFrameLocks noChangeAspect="1"/>
+            </wp:cNvGraphicFramePr>
+            <a:graphic>
+              <a:graphicData uri="http://schemas.openxmlformats.org/drawingml/2006/picture">
+                <pic:pic>
+                  <pic:nvPicPr>
+                    <pic:cNvPr id="0" name=""/>
+                    <pic:cNvPicPr/>
+                  </pic:nvPicPr>
+                  <pic:blipFill>
+                    <a:blip r:embed="R928fc3e463a24d31">
+                      <a:extLst>
+                        <a:ext xmlns:a="http://schemas.openxmlformats.org/drawingml/2006/main" uri="{28A0092B-C50C-407E-A947-70E740481C1C}">
+                          <a14:useLocalDpi val="0"/>
+                        </a:ext>
+                      </a:extLst>
+                    </a:blip>
+                    <a:stretch>
+                      <a:fillRect/>
+                    </a:stretch>
+                  </pic:blipFill>
+                  <pic:spPr>
+                    <a:xfrm>
+                      <a:off x="0" y="0"/>
+                      <a:ext cx="4572000" cy="942975"/>
+                    </a:xfrm>
+                    <a:prstGeom prst="rect">
+                      <a:avLst/>
+                    </a:prstGeom>
+                  </pic:spPr>
+                </pic:pic>
+              </a:graphicData>
+            </a:graphic>
+          </wp:inline>
+        </w:drawing>
+      </w:r>
+    </w:p>
+    <w:p>
+      <w:pPr>
+        <w:pStyle w:val="Normal"/>
+        <w:bidi w:val="0"/>
+        <w:spacing w:before="0" w:beforeAutospacing="off" w:after="160" w:afterAutospacing="off" w:line="259" w:lineRule="auto"/>
+        <w:ind w:left="0" w:right="0"/>
+        <w:jc w:val="left"/>
+      </w:pPr>
+      <w:r>
+        <w:drawing>
+          <wp:inline wp14:editId="03C64C1C" wp14:anchorId="2A03069A">
+            <wp:extent cx="4572000" cy="381000"/>
+            <wp:effectExtent l="0" t="0" r="0" b="0"/>
+            <wp:docPr id="2296466" name="" title=""/>
+            <wp:cNvGraphicFramePr>
+              <a:graphicFrameLocks noChangeAspect="1"/>
+            </wp:cNvGraphicFramePr>
+            <a:graphic>
+              <a:graphicData uri="http://schemas.openxmlformats.org/drawingml/2006/picture">
+                <pic:pic>
+                  <pic:nvPicPr>
+                    <pic:cNvPr id="0" name=""/>
+                    <pic:cNvPicPr/>
+                  </pic:nvPicPr>
+                  <pic:blipFill>
+                    <a:blip r:embed="Rcf5ddfd5c0264eca">
+                      <a:extLst>
+                        <a:ext xmlns:a="http://schemas.openxmlformats.org/drawingml/2006/main" uri="{28A0092B-C50C-407E-A947-70E740481C1C}">
+                          <a14:useLocalDpi val="0"/>
+                        </a:ext>
+                      </a:extLst>
+                    </a:blip>
+                    <a:stretch>
+                      <a:fillRect/>
+                    </a:stretch>
+                  </pic:blipFill>
+                  <pic:spPr>
+                    <a:xfrm>
+                      <a:off x="0" y="0"/>
+                      <a:ext cx="4572000" cy="381000"/>
                     </a:xfrm>
                     <a:prstGeom prst="rect">
                       <a:avLst/>

</xml_diff>